<commit_message>
few changes in presention an report1
</commit_message>
<xml_diff>
--- a/final_report/final_intro.docx
+++ b/final_report/final_intro.docx
@@ -386,18 +386,16 @@
         <w:t>“</w:t>
       </w:r>
       <w:r>
-        <w:t>bias-motivated, hostile and malicious language targeted at a person/group because of their actual or perceived innate characteristics, especially when the group is unnecessarily labeled.”</w:t>
-      </w:r>
-    </w:p>
-    <w:p>
-      <w:pPr>
-        <w:bidi w:val="0"/>
-      </w:pPr>
-    </w:p>
-    <w:p>
-      <w:pPr>
-        <w:bidi w:val="0"/>
-      </w:pPr>
+        <w:t xml:space="preserve">bias-motivated, </w:t>
+      </w:r>
+      <w:proofErr w:type="gramStart"/>
+      <w:r>
+        <w:t>hostile</w:t>
+      </w:r>
+      <w:proofErr w:type="gramEnd"/>
+      <w:r>
+        <w:t xml:space="preserve"> and malicious language targeted at a person/group because of their actual or perceived innate characteristics, especially when the group is unnecessarily labeled.”</w:t>
+      </w:r>
     </w:p>
     <w:p>
       <w:pPr>
@@ -426,6 +424,7 @@
           <w:sz w:val="28"/>
           <w:szCs w:val="28"/>
         </w:rPr>
+        <w:lastRenderedPageBreak/>
         <w:t>Section 2 – Data overview</w:t>
       </w:r>
     </w:p>
@@ -575,7 +574,31 @@
         <w:bidi w:val="0"/>
       </w:pPr>
       <w:r>
-        <w:t>Whether the comment is Hate-Speech – 0 for not 2 for yes and 1 for unclear.</w:t>
+        <w:t xml:space="preserve">Whether the comment is Hate-Speech – </w:t>
+      </w:r>
+      <w:r>
+        <w:t>{</w:t>
+      </w:r>
+      <w:r>
+        <w:t>0 for not</w:t>
+      </w:r>
+      <w:r>
+        <w:t>,</w:t>
+      </w:r>
+      <w:r>
+        <w:t xml:space="preserve"> 2 for yes</w:t>
+      </w:r>
+      <w:r>
+        <w:t>,</w:t>
+      </w:r>
+      <w:r>
+        <w:t xml:space="preserve"> and 1 for unclear</w:t>
+      </w:r>
+      <w:r>
+        <w:t>}</w:t>
+      </w:r>
+      <w:r>
+        <w:t>.</w:t>
       </w:r>
     </w:p>
     <w:p>
@@ -668,8 +691,13 @@
         <w:t>"</w:t>
       </w:r>
       <w:proofErr w:type="spellStart"/>
-      <w:r>
-        <w:t>target_race</w:t>
+      <w:proofErr w:type="gramStart"/>
+      <w:r>
+        <w:t>target</w:t>
+      </w:r>
+      <w:proofErr w:type="gramEnd"/>
+      <w:r>
+        <w:t>_race</w:t>
       </w:r>
       <w:proofErr w:type="spellEnd"/>
       <w:r>
@@ -716,8 +744,13 @@
         <w:t>"</w:t>
       </w:r>
       <w:proofErr w:type="spellStart"/>
-      <w:r>
-        <w:t>annotator_gender</w:t>
+      <w:proofErr w:type="gramStart"/>
+      <w:r>
+        <w:t>annotator</w:t>
+      </w:r>
+      <w:proofErr w:type="gramEnd"/>
+      <w:r>
+        <w:t>_gender</w:t>
       </w:r>
       <w:proofErr w:type="spellEnd"/>
       <w:r>
@@ -815,32 +848,61 @@
     <w:p>
       <w:pPr>
         <w:bidi w:val="0"/>
-      </w:pPr>
-    </w:p>
-    <w:p>
-      <w:pPr>
-        <w:bidi w:val="0"/>
-      </w:pPr>
-    </w:p>
-    <w:p>
-      <w:pPr>
-        <w:bidi w:val="0"/>
-      </w:pPr>
-    </w:p>
-    <w:p>
-      <w:pPr>
-        <w:bidi w:val="0"/>
-      </w:pPr>
-    </w:p>
-    <w:p>
-      <w:pPr>
-        <w:bidi w:val="0"/>
         <w:rPr>
           <w:b/>
           <w:bCs/>
           <w:sz w:val="28"/>
           <w:szCs w:val="28"/>
         </w:rPr>
+      </w:pPr>
+    </w:p>
+    <w:p>
+      <w:pPr>
+        <w:bidi w:val="0"/>
+        <w:rPr>
+          <w:b/>
+          <w:bCs/>
+          <w:sz w:val="28"/>
+          <w:szCs w:val="28"/>
+        </w:rPr>
+      </w:pPr>
+    </w:p>
+    <w:p>
+      <w:pPr>
+        <w:bidi w:val="0"/>
+        <w:rPr>
+          <w:b/>
+          <w:bCs/>
+          <w:sz w:val="28"/>
+          <w:szCs w:val="28"/>
+        </w:rPr>
+      </w:pPr>
+    </w:p>
+    <w:p>
+      <w:pPr>
+        <w:bidi w:val="0"/>
+        <w:rPr>
+          <w:b/>
+          <w:bCs/>
+          <w:sz w:val="28"/>
+          <w:szCs w:val="28"/>
+        </w:rPr>
+      </w:pPr>
+    </w:p>
+    <w:p>
+      <w:pPr>
+        <w:bidi w:val="0"/>
+        <w:rPr>
+          <w:b/>
+          <w:bCs/>
+          <w:sz w:val="28"/>
+          <w:szCs w:val="28"/>
+        </w:rPr>
+      </w:pPr>
+    </w:p>
+    <w:p>
+      <w:pPr>
+        <w:bidi w:val="0"/>
       </w:pPr>
       <w:r>
         <w:rPr>
@@ -970,30 +1032,86 @@
         <w:bidi w:val="0"/>
       </w:pPr>
       <w:r>
-        <w:rPr>
-          <w:noProof/>
-        </w:rPr>
+        <w:t xml:space="preserve">In research </w:t>
+      </w:r>
+      <w:r>
+        <w:t xml:space="preserve">to find the best features to train the models, we found that the best features </w:t>
+      </w:r>
+      <w:r>
+        <w:t>are</w:t>
+      </w:r>
+      <w:r>
+        <w:t xml:space="preserve"> </w:t>
+      </w:r>
+      <w:proofErr w:type="spellStart"/>
+      <w:r>
+        <w:t>target_race</w:t>
+      </w:r>
+      <w:proofErr w:type="spellEnd"/>
+      <w:r>
+        <w:t xml:space="preserve">, </w:t>
+      </w:r>
+      <w:proofErr w:type="spellStart"/>
+      <w:r>
+        <w:t>target_religion</w:t>
+      </w:r>
+      <w:proofErr w:type="spellEnd"/>
+      <w:r>
+        <w:t xml:space="preserve">, </w:t>
+      </w:r>
+      <w:proofErr w:type="spellStart"/>
+      <w:r>
+        <w:t>target_gender</w:t>
+      </w:r>
+      <w:proofErr w:type="spellEnd"/>
+      <w:r>
+        <w:t xml:space="preserve">, </w:t>
+      </w:r>
+      <w:proofErr w:type="spellStart"/>
+      <w:r>
+        <w:t>target_sexuality</w:t>
+      </w:r>
+      <w:proofErr w:type="spellEnd"/>
+      <w:r>
+        <w:t xml:space="preserve">, and </w:t>
+      </w:r>
+      <w:proofErr w:type="spellStart"/>
+      <w:r>
+        <w:t>annotator_age</w:t>
+      </w:r>
+      <w:proofErr w:type="spellEnd"/>
+      <w:r>
+        <w:t xml:space="preserve">. </w:t>
+      </w:r>
+      <w:r>
+        <w:t>Let’s</w:t>
+      </w:r>
+      <w:r>
+        <w:t xml:space="preserve"> </w:t>
+      </w:r>
+      <w:r>
+        <w:t xml:space="preserve">evaluate </w:t>
+      </w:r>
+      <w:r>
+        <w:t>the models</w:t>
+      </w:r>
+      <w:r>
+        <w:t>:</w:t>
+      </w:r>
+    </w:p>
+    <w:p>
+      <w:pPr>
+        <w:bidi w:val="0"/>
+      </w:pPr>
+      <w:r>
+        <w:t xml:space="preserve"> </w:t>
+      </w:r>
+      <w:r>
         <w:drawing>
-          <wp:anchor distT="0" distB="0" distL="114300" distR="114300" simplePos="0" relativeHeight="251660288" behindDoc="0" locked="0" layoutInCell="1" allowOverlap="1" wp14:anchorId="531541A5" wp14:editId="279260DD">
-            <wp:simplePos x="0" y="0"/>
-            <wp:positionH relativeFrom="margin">
-              <wp:posOffset>3721100</wp:posOffset>
-            </wp:positionH>
-            <wp:positionV relativeFrom="paragraph">
-              <wp:posOffset>882015</wp:posOffset>
-            </wp:positionV>
-            <wp:extent cx="1676400" cy="1033780"/>
+          <wp:inline distT="0" distB="0" distL="0" distR="0" wp14:anchorId="3038CE8F" wp14:editId="234502C1">
+            <wp:extent cx="1790700" cy="1105094"/>
             <wp:effectExtent l="0" t="0" r="0" b="0"/>
-            <wp:wrapThrough wrapText="bothSides">
-              <wp:wrapPolygon edited="0">
-                <wp:start x="0" y="0"/>
-                <wp:lineTo x="0" y="21096"/>
-                <wp:lineTo x="21355" y="21096"/>
-                <wp:lineTo x="21355" y="0"/>
-                <wp:lineTo x="0" y="0"/>
-              </wp:wrapPolygon>
-            </wp:wrapThrough>
-            <wp:docPr id="16" name="Picture 16" descr="A picture containing diagram&#10;&#10;Description automatically generated"/>
+            <wp:docPr id="1" name="Picture 1" descr="Table&#10;&#10;Description automatically generated"/>
             <wp:cNvGraphicFramePr>
               <a:graphicFrameLocks xmlns:a="http://schemas.openxmlformats.org/drawingml/2006/main" noChangeAspect="1"/>
             </wp:cNvGraphicFramePr>
@@ -1001,17 +1119,11 @@
               <a:graphicData uri="http://schemas.openxmlformats.org/drawingml/2006/picture">
                 <pic:pic xmlns:pic="http://schemas.openxmlformats.org/drawingml/2006/picture">
                   <pic:nvPicPr>
-                    <pic:cNvPr id="16" name="Picture 16" descr="A picture containing diagram&#10;&#10;Description automatically generated"/>
+                    <pic:cNvPr id="1" name="Picture 1" descr="Table&#10;&#10;Description automatically generated"/>
                     <pic:cNvPicPr/>
                   </pic:nvPicPr>
                   <pic:blipFill>
-                    <a:blip r:embed="rId10" cstate="print">
-                      <a:extLst>
-                        <a:ext uri="{28A0092B-C50C-407E-A947-70E740481C1C}">
-                          <a14:useLocalDpi xmlns:a14="http://schemas.microsoft.com/office/drawing/2010/main" val="0"/>
-                        </a:ext>
-                      </a:extLst>
-                    </a:blip>
+                    <a:blip r:embed="rId10"/>
                     <a:stretch>
                       <a:fillRect/>
                     </a:stretch>
@@ -1019,7 +1131,7 @@
                   <pic:spPr>
                     <a:xfrm>
                       <a:off x="0" y="0"/>
-                      <a:ext cx="1676400" cy="1033780"/>
+                      <a:ext cx="1803205" cy="1112811"/>
                     </a:xfrm>
                     <a:prstGeom prst="rect">
                       <a:avLst/>
@@ -1028,40 +1140,15 @@
                 </pic:pic>
               </a:graphicData>
             </a:graphic>
-            <wp14:sizeRelH relativeFrom="margin">
-              <wp14:pctWidth>0</wp14:pctWidth>
-            </wp14:sizeRelH>
-            <wp14:sizeRelV relativeFrom="margin">
-              <wp14:pctHeight>0</wp14:pctHeight>
-            </wp14:sizeRelV>
-          </wp:anchor>
+          </wp:inline>
         </w:drawing>
       </w:r>
       <w:r>
-        <w:rPr>
-          <w:noProof/>
-        </w:rPr>
         <w:drawing>
-          <wp:anchor distT="0" distB="0" distL="114300" distR="114300" simplePos="0" relativeHeight="251659264" behindDoc="0" locked="0" layoutInCell="1" allowOverlap="1" wp14:anchorId="002AF224" wp14:editId="5E24F9DB">
-            <wp:simplePos x="0" y="0"/>
-            <wp:positionH relativeFrom="margin">
-              <wp:align>center</wp:align>
-            </wp:positionH>
-            <wp:positionV relativeFrom="paragraph">
-              <wp:posOffset>876300</wp:posOffset>
-            </wp:positionV>
-            <wp:extent cx="1686560" cy="1041400"/>
-            <wp:effectExtent l="0" t="0" r="8890" b="6350"/>
-            <wp:wrapThrough wrapText="bothSides">
-              <wp:wrapPolygon edited="0">
-                <wp:start x="0" y="0"/>
-                <wp:lineTo x="0" y="21337"/>
-                <wp:lineTo x="21470" y="21337"/>
-                <wp:lineTo x="21470" y="0"/>
-                <wp:lineTo x="0" y="0"/>
-              </wp:wrapPolygon>
-            </wp:wrapThrough>
-            <wp:docPr id="12" name="Picture 12" descr="A picture containing diagram&#10;&#10;Description automatically generated"/>
+          <wp:inline distT="0" distB="0" distL="0" distR="0" wp14:anchorId="35B1B741" wp14:editId="5A9FCE43">
+            <wp:extent cx="1803400" cy="1112932"/>
+            <wp:effectExtent l="0" t="0" r="6350" b="0"/>
+            <wp:docPr id="4" name="Picture 4" descr="Table&#10;&#10;Description automatically generated with medium confidence"/>
             <wp:cNvGraphicFramePr>
               <a:graphicFrameLocks xmlns:a="http://schemas.openxmlformats.org/drawingml/2006/main" noChangeAspect="1"/>
             </wp:cNvGraphicFramePr>
@@ -1069,17 +1156,11 @@
               <a:graphicData uri="http://schemas.openxmlformats.org/drawingml/2006/picture">
                 <pic:pic xmlns:pic="http://schemas.openxmlformats.org/drawingml/2006/picture">
                   <pic:nvPicPr>
-                    <pic:cNvPr id="12" name="Picture 12" descr="A picture containing diagram&#10;&#10;Description automatically generated"/>
+                    <pic:cNvPr id="4" name="Picture 4" descr="Table&#10;&#10;Description automatically generated with medium confidence"/>
                     <pic:cNvPicPr/>
                   </pic:nvPicPr>
                   <pic:blipFill>
-                    <a:blip r:embed="rId11" cstate="print">
-                      <a:extLst>
-                        <a:ext uri="{28A0092B-C50C-407E-A947-70E740481C1C}">
-                          <a14:useLocalDpi xmlns:a14="http://schemas.microsoft.com/office/drawing/2010/main" val="0"/>
-                        </a:ext>
-                      </a:extLst>
-                    </a:blip>
+                    <a:blip r:embed="rId11"/>
                     <a:stretch>
                       <a:fillRect/>
                     </a:stretch>
@@ -1087,7 +1168,7 @@
                   <pic:spPr>
                     <a:xfrm>
                       <a:off x="0" y="0"/>
-                      <a:ext cx="1686560" cy="1041400"/>
+                      <a:ext cx="1818380" cy="1122176"/>
                     </a:xfrm>
                     <a:prstGeom prst="rect">
                       <a:avLst/>
@@ -1096,100 +1177,15 @@
                 </pic:pic>
               </a:graphicData>
             </a:graphic>
-            <wp14:sizeRelH relativeFrom="margin">
-              <wp14:pctWidth>0</wp14:pctWidth>
-            </wp14:sizeRelH>
-            <wp14:sizeRelV relativeFrom="margin">
-              <wp14:pctHeight>0</wp14:pctHeight>
-            </wp14:sizeRelV>
-          </wp:anchor>
+          </wp:inline>
         </w:drawing>
       </w:r>
       <w:r>
-        <w:t xml:space="preserve">In research </w:t>
-      </w:r>
-      <w:r>
-        <w:t xml:space="preserve">to find the best features to train the models, we found that the best features </w:t>
-      </w:r>
-      <w:r>
-        <w:t>are</w:t>
-      </w:r>
-      <w:r>
-        <w:t xml:space="preserve"> </w:t>
-      </w:r>
-      <w:proofErr w:type="spellStart"/>
-      <w:r>
-        <w:t>target_race</w:t>
-      </w:r>
-      <w:proofErr w:type="spellEnd"/>
-      <w:r>
-        <w:t xml:space="preserve">, </w:t>
-      </w:r>
-      <w:proofErr w:type="spellStart"/>
-      <w:r>
-        <w:t>target_religion</w:t>
-      </w:r>
-      <w:proofErr w:type="spellEnd"/>
-      <w:r>
-        <w:t xml:space="preserve">, </w:t>
-      </w:r>
-      <w:proofErr w:type="spellStart"/>
-      <w:r>
-        <w:t>target_gender</w:t>
-      </w:r>
-      <w:proofErr w:type="spellEnd"/>
-      <w:r>
-        <w:t xml:space="preserve">, </w:t>
-      </w:r>
-      <w:proofErr w:type="spellStart"/>
-      <w:r>
-        <w:t>target_sexuality</w:t>
-      </w:r>
-      <w:proofErr w:type="spellEnd"/>
-      <w:r>
-        <w:t xml:space="preserve">, and </w:t>
-      </w:r>
-      <w:proofErr w:type="spellStart"/>
-      <w:r>
-        <w:t>annotator_age</w:t>
-      </w:r>
-      <w:proofErr w:type="spellEnd"/>
-      <w:r>
-        <w:t xml:space="preserve">. </w:t>
-      </w:r>
-      <w:r>
-        <w:t xml:space="preserve">Lets the models </w:t>
-      </w:r>
-    </w:p>
-    <w:p>
-      <w:pPr>
-        <w:bidi w:val="0"/>
-      </w:pPr>
-      <w:r>
-        <w:rPr>
-          <w:noProof/>
-        </w:rPr>
         <w:drawing>
-          <wp:anchor distT="0" distB="0" distL="114300" distR="114300" simplePos="0" relativeHeight="251658240" behindDoc="0" locked="0" layoutInCell="1" allowOverlap="1" wp14:anchorId="3B5B0F63" wp14:editId="4939FF9A">
-            <wp:simplePos x="0" y="0"/>
-            <wp:positionH relativeFrom="margin">
-              <wp:align>left</wp:align>
-            </wp:positionH>
-            <wp:positionV relativeFrom="paragraph">
-              <wp:posOffset>6985</wp:posOffset>
-            </wp:positionV>
-            <wp:extent cx="1714500" cy="1057910"/>
-            <wp:effectExtent l="0" t="0" r="0" b="8890"/>
-            <wp:wrapThrough wrapText="bothSides">
-              <wp:wrapPolygon edited="0">
-                <wp:start x="0" y="0"/>
-                <wp:lineTo x="0" y="21393"/>
-                <wp:lineTo x="21360" y="21393"/>
-                <wp:lineTo x="21360" y="0"/>
-                <wp:lineTo x="0" y="0"/>
-              </wp:wrapPolygon>
-            </wp:wrapThrough>
-            <wp:docPr id="1" name="Picture 1" descr="A picture containing diagram&#10;&#10;Description automatically generated"/>
+          <wp:inline distT="0" distB="0" distL="0" distR="0" wp14:anchorId="4640F434" wp14:editId="7E8245D7">
+            <wp:extent cx="1810657" cy="1117410"/>
+            <wp:effectExtent l="0" t="0" r="0" b="6985"/>
+            <wp:docPr id="6" name="Picture 6" descr="Table&#10;&#10;Description automatically generated with medium confidence"/>
             <wp:cNvGraphicFramePr>
               <a:graphicFrameLocks xmlns:a="http://schemas.openxmlformats.org/drawingml/2006/main" noChangeAspect="1"/>
             </wp:cNvGraphicFramePr>
@@ -1197,17 +1193,11 @@
               <a:graphicData uri="http://schemas.openxmlformats.org/drawingml/2006/picture">
                 <pic:pic xmlns:pic="http://schemas.openxmlformats.org/drawingml/2006/picture">
                   <pic:nvPicPr>
-                    <pic:cNvPr id="1" name="Picture 1" descr="A picture containing diagram&#10;&#10;Description automatically generated"/>
+                    <pic:cNvPr id="6" name="Picture 6" descr="Table&#10;&#10;Description automatically generated with medium confidence"/>
                     <pic:cNvPicPr/>
                   </pic:nvPicPr>
                   <pic:blipFill>
-                    <a:blip r:embed="rId12" cstate="print">
-                      <a:extLst>
-                        <a:ext uri="{28A0092B-C50C-407E-A947-70E740481C1C}">
-                          <a14:useLocalDpi xmlns:a14="http://schemas.microsoft.com/office/drawing/2010/main" val="0"/>
-                        </a:ext>
-                      </a:extLst>
-                    </a:blip>
+                    <a:blip r:embed="rId12"/>
                     <a:stretch>
                       <a:fillRect/>
                     </a:stretch>
@@ -1215,7 +1205,7 @@
                   <pic:spPr>
                     <a:xfrm>
                       <a:off x="0" y="0"/>
-                      <a:ext cx="1714500" cy="1057910"/>
+                      <a:ext cx="1825285" cy="1126438"/>
                     </a:xfrm>
                     <a:prstGeom prst="rect">
                       <a:avLst/>
@@ -1224,18 +1214,9 @@
                 </pic:pic>
               </a:graphicData>
             </a:graphic>
-            <wp14:sizeRelH relativeFrom="margin">
-              <wp14:pctWidth>0</wp14:pctWidth>
-            </wp14:sizeRelH>
-            <wp14:sizeRelV relativeFrom="margin">
-              <wp14:pctHeight>0</wp14:pctHeight>
-            </wp14:sizeRelV>
-          </wp:anchor>
+          </wp:inline>
         </w:drawing>
       </w:r>
-      <w:r>
-        <w:t xml:space="preserve"> </w:t>
-      </w:r>
     </w:p>
     <w:p>
       <w:pPr>
@@ -1243,6 +1224,18 @@
       </w:pPr>
       <w:r>
         <w:t xml:space="preserve">Key results – </w:t>
+      </w:r>
+      <w:r>
+        <w:t xml:space="preserve">We choose to </w:t>
+      </w:r>
+      <w:r>
+        <w:t xml:space="preserve">focus on </w:t>
+      </w:r>
+      <w:r>
+        <w:t>the next two main result</w:t>
+      </w:r>
+      <w:r>
+        <w:t>s in this report.</w:t>
       </w:r>
     </w:p>
     <w:p>
@@ -1255,10 +1248,10 @@
         <w:bidi w:val="0"/>
       </w:pPr>
       <w:r>
-        <w:t xml:space="preserve">it is easy to see, </w:t>
-      </w:r>
-      <w:r>
-        <w:t xml:space="preserve">that by addressing the data through the different categories of the annotator’s background the models achieve a better prediction. </w:t>
+        <w:t>Accuracy of the model - By</w:t>
+      </w:r>
+      <w:r>
+        <w:t xml:space="preserve"> addressing the data through the different categories of the annotator’s background the models achieve a better prediction. </w:t>
       </w:r>
     </w:p>
     <w:p>
@@ -1270,28 +1263,200 @@
         </w:numPr>
         <w:bidi w:val="0"/>
         <w:rPr>
-          <w:highlight w:val="yellow"/>
-        </w:rPr>
-      </w:pPr>
-      <w:r>
-        <w:rPr>
-          <w:highlight w:val="yellow"/>
+          <w:highlight w:val="green"/>
+        </w:rPr>
+      </w:pPr>
+      <w:r>
+        <w:rPr>
+          <w:highlight w:val="green"/>
         </w:rPr>
         <w:t xml:space="preserve">Significant </w:t>
       </w:r>
-      <w:proofErr w:type="spellStart"/>
-      <w:r>
-        <w:rPr>
-          <w:highlight w:val="yellow"/>
-        </w:rPr>
-        <w:t>coef</w:t>
-      </w:r>
-      <w:proofErr w:type="spellEnd"/>
-      <w:r>
-        <w:rPr>
-          <w:highlight w:val="yellow"/>
-        </w:rPr>
-        <w:t xml:space="preserve"> - …</w:t>
+      <w:r>
+        <w:rPr>
+          <w:highlight w:val="green"/>
+        </w:rPr>
+        <w:t xml:space="preserve">of coefficients – as we examine </w:t>
+      </w:r>
+      <w:r>
+        <w:rPr>
+          <w:highlight w:val="green"/>
+        </w:rPr>
+        <w:t>the sectorial</w:t>
+      </w:r>
+      <w:r>
+        <w:rPr>
+          <w:highlight w:val="green"/>
+        </w:rPr>
+        <w:t xml:space="preserve"> </w:t>
+      </w:r>
+      <w:r>
+        <w:rPr>
+          <w:highlight w:val="green"/>
+        </w:rPr>
+        <w:t>models,</w:t>
+      </w:r>
+      <w:r>
+        <w:rPr>
+          <w:highlight w:val="green"/>
+        </w:rPr>
+        <w:t xml:space="preserve"> we can see that for </w:t>
+      </w:r>
+      <w:r>
+        <w:rPr>
+          <w:highlight w:val="green"/>
+        </w:rPr>
+        <w:t xml:space="preserve">both </w:t>
+      </w:r>
+      <w:r>
+        <w:rPr>
+          <w:highlight w:val="green"/>
+        </w:rPr>
+        <w:t>Ath</w:t>
+      </w:r>
+      <w:r>
+        <w:rPr>
+          <w:highlight w:val="green"/>
+        </w:rPr>
+        <w:t>eist &amp; Muslim based – models the sexuality type is highly</w:t>
+      </w:r>
+      <w:r>
+        <w:rPr>
+          <w:highlight w:val="green"/>
+        </w:rPr>
+        <w:t xml:space="preserve"> </w:t>
+      </w:r>
+      <w:r>
+        <w:rPr>
+          <w:highlight w:val="green"/>
+        </w:rPr>
+        <w:t>si</w:t>
+      </w:r>
+      <w:r>
+        <w:rPr>
+          <w:highlight w:val="green"/>
+        </w:rPr>
+        <w:t>gnificant</w:t>
+      </w:r>
+      <w:r>
+        <w:rPr>
+          <w:highlight w:val="green"/>
+        </w:rPr>
+        <w:t xml:space="preserve"> compared to the rest of the </w:t>
+      </w:r>
+      <w:r>
+        <w:rPr>
+          <w:highlight w:val="green"/>
+        </w:rPr>
+        <w:t>coefficients</w:t>
+      </w:r>
+      <w:r>
+        <w:rPr>
+          <w:highlight w:val="green"/>
+        </w:rPr>
+        <w:t>, while in the Muslim model</w:t>
+      </w:r>
+      <w:r>
+        <w:rPr>
+          <w:highlight w:val="green"/>
+        </w:rPr>
+        <w:t xml:space="preserve"> </w:t>
+      </w:r>
+      <w:r>
+        <w:rPr>
+          <w:highlight w:val="green"/>
+        </w:rPr>
+        <w:t xml:space="preserve">the race type target also has a big </w:t>
+      </w:r>
+      <w:r>
+        <w:rPr>
+          <w:highlight w:val="green"/>
+        </w:rPr>
+        <w:t>Significan</w:t>
+      </w:r>
+      <w:r>
+        <w:rPr>
+          <w:highlight w:val="green"/>
+        </w:rPr>
+        <w:t xml:space="preserve">t and </w:t>
+      </w:r>
+      <w:r>
+        <w:rPr>
+          <w:highlight w:val="green"/>
+        </w:rPr>
+        <w:t xml:space="preserve">the </w:t>
+      </w:r>
+      <w:r>
+        <w:rPr>
+          <w:highlight w:val="green"/>
+        </w:rPr>
+        <w:t>Atheist</w:t>
+      </w:r>
+      <w:r>
+        <w:rPr>
+          <w:highlight w:val="green"/>
+        </w:rPr>
+        <w:t xml:space="preserve"> one hasn’t. the difference in the </w:t>
+      </w:r>
+      <w:r>
+        <w:rPr>
+          <w:highlight w:val="green"/>
+        </w:rPr>
+        <w:t>Significant</w:t>
+      </w:r>
+      <w:r>
+        <w:rPr>
+          <w:highlight w:val="green"/>
+        </w:rPr>
+        <w:t xml:space="preserve"> of the </w:t>
+      </w:r>
+      <w:r>
+        <w:rPr>
+          <w:highlight w:val="green"/>
+        </w:rPr>
+        <w:t>coefficients</w:t>
+      </w:r>
+      <w:r>
+        <w:rPr>
+          <w:highlight w:val="green"/>
+        </w:rPr>
+        <w:t xml:space="preserve"> </w:t>
+      </w:r>
+      <w:r>
+        <w:rPr>
+          <w:highlight w:val="green"/>
+        </w:rPr>
+        <w:t xml:space="preserve">between the different groups of </w:t>
+      </w:r>
+      <w:r>
+        <w:rPr>
+          <w:highlight w:val="green"/>
+        </w:rPr>
+        <w:t>annotators</w:t>
+      </w:r>
+      <w:r>
+        <w:rPr>
+          <w:highlight w:val="green"/>
+        </w:rPr>
+        <w:t xml:space="preserve"> </w:t>
+      </w:r>
+      <w:r>
+        <w:rPr>
+          <w:highlight w:val="green"/>
+        </w:rPr>
+        <w:t>shows a bia</w:t>
+      </w:r>
+      <w:r>
+        <w:rPr>
+          <w:highlight w:val="green"/>
+        </w:rPr>
+        <w:t>s</w:t>
+      </w:r>
+      <w:r>
+        <w:rPr>
+          <w:highlight w:val="green"/>
+        </w:rPr>
+        <w:t>.</w:t>
       </w:r>
     </w:p>
     <w:p>
@@ -1319,7 +1484,13 @@
         <w:bidi w:val="0"/>
       </w:pPr>
       <w:r>
-        <w:t>In our approach we had some critical limitations</w:t>
+        <w:t>In our approach</w:t>
+      </w:r>
+      <w:r>
+        <w:t>,</w:t>
+      </w:r>
+      <w:r>
+        <w:t xml:space="preserve"> we had some critical limitations</w:t>
       </w:r>
       <w:r>
         <w:rPr>
@@ -1333,7 +1504,31 @@
         <w:bidi w:val="0"/>
       </w:pPr>
       <w:r>
-        <w:t>first none of the models we tried (k-means, random forest) where good enough in identifying hate speech, and that led us to analyze the data without that critical verdict</w:t>
+        <w:t>F</w:t>
+      </w:r>
+      <w:r>
+        <w:t>irst</w:t>
+      </w:r>
+      <w:r>
+        <w:t>,</w:t>
+      </w:r>
+      <w:r>
+        <w:t xml:space="preserve"> none of the models we tried (</w:t>
+      </w:r>
+      <w:r>
+        <w:rPr>
+          <w:highlight w:val="yellow"/>
+        </w:rPr>
+        <w:t>k-means</w:t>
+      </w:r>
+      <w:r>
+        <w:t xml:space="preserve">, random forest) </w:t>
+      </w:r>
+      <w:r>
+        <w:t>were</w:t>
+      </w:r>
+      <w:r>
+        <w:t xml:space="preserve"> good enough in identifying hate speech, and that led us to analyze the data without that critical verdict</w:t>
       </w:r>
       <w:r>
         <w:rPr>
@@ -1347,7 +1542,21 @@
         <w:bidi w:val="0"/>
       </w:pPr>
       <w:r>
-        <w:t>Trying to fit regression models was frustrating because a lot of the data is categorical (or binary) and the result where not always as clear to grasp</w:t>
+        <w:t>Trying to fit regression models was frustrating because a lot of the data is categorical (or binary</w:t>
+      </w:r>
+      <w:proofErr w:type="gramStart"/>
+      <w:r>
+        <w:t>)</w:t>
+      </w:r>
+      <w:proofErr w:type="gramEnd"/>
+      <w:r>
+        <w:t xml:space="preserve"> and the result </w:t>
+      </w:r>
+      <w:r>
+        <w:t>was</w:t>
+      </w:r>
+      <w:r>
+        <w:t xml:space="preserve"> not always as clear to grasp</w:t>
       </w:r>
       <w:r>
         <w:rPr>
@@ -1361,7 +1570,20 @@
         <w:bidi w:val="0"/>
       </w:pPr>
       <w:r>
-        <w:t>Our data limited us especially from the aspect that it was time consuming to clean and decide what is relevant for us</w:t>
+        <w:lastRenderedPageBreak/>
+        <w:t xml:space="preserve">Our </w:t>
+      </w:r>
+      <w:r>
+        <w:t>data-limited</w:t>
+      </w:r>
+      <w:r>
+        <w:t xml:space="preserve"> us especially from the aspect that it was </w:t>
+      </w:r>
+      <w:r>
+        <w:t>time-consuming</w:t>
+      </w:r>
+      <w:r>
+        <w:t xml:space="preserve"> to clean and decide what is relevant for us</w:t>
       </w:r>
       <w:r>
         <w:rPr>
@@ -1375,8 +1597,13 @@
         <w:bidi w:val="0"/>
       </w:pPr>
       <w:r>
-        <w:lastRenderedPageBreak/>
-        <w:t>With more time we hope that we could get better understanding of the data (that by itself is exceptionally good and rich with details) and analyze it more thoroughly to achieve more meaningful insights</w:t>
+        <w:t xml:space="preserve">With more time we hope that we could get </w:t>
+      </w:r>
+      <w:r>
+        <w:t xml:space="preserve">a </w:t>
+      </w:r>
+      <w:r>
+        <w:t>better understanding of the data (that by itself is exceptionally good and rich with details) and analyze it more thoroughly to achieve more meaningful insights</w:t>
       </w:r>
       <w:r>
         <w:rPr>
@@ -1390,7 +1617,19 @@
         <w:bidi w:val="0"/>
       </w:pPr>
       <w:r>
-        <w:t>We believe that more sophisticated ML algorithms could have worked here better and through them we could gotten to better results</w:t>
+        <w:t>We believe that more sophisticated ML algorithms could have worked here better and through them</w:t>
+      </w:r>
+      <w:r>
+        <w:t>,</w:t>
+      </w:r>
+      <w:r>
+        <w:t xml:space="preserve"> we could </w:t>
+      </w:r>
+      <w:r>
+        <w:t>get</w:t>
+      </w:r>
+      <w:r>
+        <w:t xml:space="preserve"> better results</w:t>
       </w:r>
       <w:r>
         <w:rPr>
@@ -1404,7 +1643,13 @@
         <w:bidi w:val="0"/>
       </w:pPr>
       <w:r>
-        <w:t>In specific we would have wanted to investigate the relations between more features in our data and to try and estimate the influence a person’s background has when criticizing/annotating data that the target shares a mutual background (for example a Jewish person annotating an antisemite post) because we have seen some hints of that being meaningful but sadly did not have the time not the resources to investigate that direction.</w:t>
+        <w:t>In specific we would have wanted to investigate the relations between more features in our data and to try and estimate the influence a person’s background has when criticizing/annotating data that the target shares a mutual background (for example a Jewish person annotating an antisemite post) because we have seen some hints of that being meaningful but sadly did not have the time</w:t>
+      </w:r>
+      <w:r>
+        <w:t>,</w:t>
+      </w:r>
+      <w:r>
+        <w:t xml:space="preserve"> not the resources to investigate that direction.</w:t>
       </w:r>
     </w:p>
     <w:p>
@@ -1484,9 +1729,6 @@
           <w:rtl/>
         </w:rPr>
       </w:pPr>
-      <w:r>
-        <w:t>Appendix</w:t>
-      </w:r>
     </w:p>
     <w:sectPr>
       <w:pgSz w:w="12240" w:h="15840"/>
@@ -2387,6 +2629,16 @@
       <w:u w:val="single"/>
     </w:rPr>
   </w:style>
+  <w:style w:type="character" w:styleId="PlaceholderText">
+    <w:name w:val="Placeholder Text"/>
+    <w:basedOn w:val="DefaultParagraphFont"/>
+    <w:uiPriority w:val="99"/>
+    <w:semiHidden/>
+    <w:rsid w:val="00D66210"/>
+    <w:rPr>
+      <w:color w:val="808080"/>
+    </w:rPr>
+  </w:style>
 </w:styles>
 </file>
 

</xml_diff>